<commit_message>
atualização - SQA Diagrama de Sequencia
</commit_message>
<xml_diff>
--- a/Projeto 3/Gerente SQA/Relatórios Diagrama de Sequência/Relatório de problemas - Correção - [Diagrama de Sequência].docx
+++ b/Projeto 3/Gerente SQA/Relatórios Diagrama de Sequência/Relatório de problemas - Correção - [Diagrama de Sequência].docx
@@ -47,7 +47,7 @@
       <w:tblPr>
         <w:tblW w:w="8675" w:type="dxa"/>
         <w:jc w:val="left"/>
-        <w:tblInd w:w="-5" w:type="dxa"/>
+        <w:tblInd w:w="-10" w:type="dxa"/>
         <w:tblBorders>
           <w:top w:val="single" w:sz="4" w:space="0" w:color="999999"/>
           <w:left w:val="single" w:sz="4" w:space="0" w:color="999999"/>
@@ -58,11 +58,11 @@
         </w:tblBorders>
         <w:tblCellMar>
           <w:top w:w="0" w:type="dxa"/>
-          <w:left w:w="13" w:type="dxa"/>
+          <w:left w:w="8" w:type="dxa"/>
           <w:bottom w:w="0" w:type="dxa"/>
           <w:right w:w="0" w:type="dxa"/>
         </w:tblCellMar>
-        <w:tblLook w:noVBand="0" w:val="0000" w:noHBand="0" w:lastColumn="0" w:firstColumn="0" w:lastRow="0" w:firstRow="0"/>
+        <w:tblLook w:val="0000" w:noVBand="0" w:noHBand="0" w:lastColumn="0" w:firstColumn="0" w:lastRow="0" w:firstRow="0"/>
       </w:tblPr>
       <w:tblGrid>
         <w:gridCol w:w="737"/>
@@ -88,7 +88,7 @@
             </w:tcBorders>
             <w:shd w:color="auto" w:fill="D9E2F3" w:themeFill="accent1" w:themeFillTint="33" w:val="clear"/>
             <w:tcMar>
-              <w:left w:w="13" w:type="dxa"/>
+              <w:left w:w="8" w:type="dxa"/>
             </w:tcMar>
             <w:vAlign w:val="center"/>
           </w:tcPr>
@@ -126,7 +126,7 @@
             </w:tcBorders>
             <w:shd w:color="auto" w:fill="D9E2F3" w:themeFill="accent1" w:themeFillTint="33" w:val="clear"/>
             <w:tcMar>
-              <w:left w:w="13" w:type="dxa"/>
+              <w:left w:w="8" w:type="dxa"/>
             </w:tcMar>
             <w:vAlign w:val="center"/>
           </w:tcPr>
@@ -159,7 +159,7 @@
             </w:tcBorders>
             <w:shd w:color="auto" w:fill="D9E2F3" w:themeFill="accent1" w:themeFillTint="33" w:val="clear"/>
             <w:tcMar>
-              <w:left w:w="13" w:type="dxa"/>
+              <w:left w:w="8" w:type="dxa"/>
             </w:tcMar>
             <w:vAlign w:val="center"/>
           </w:tcPr>
@@ -192,7 +192,7 @@
             </w:tcBorders>
             <w:shd w:color="auto" w:fill="D9E2F3" w:themeFill="accent1" w:themeFillTint="33" w:val="clear"/>
             <w:tcMar>
-              <w:left w:w="13" w:type="dxa"/>
+              <w:left w:w="8" w:type="dxa"/>
             </w:tcMar>
             <w:vAlign w:val="center"/>
           </w:tcPr>
@@ -225,7 +225,7 @@
             </w:tcBorders>
             <w:shd w:color="auto" w:fill="D9E2F3" w:themeFill="accent1" w:themeFillTint="33" w:val="clear"/>
             <w:tcMar>
-              <w:left w:w="13" w:type="dxa"/>
+              <w:left w:w="8" w:type="dxa"/>
             </w:tcMar>
             <w:vAlign w:val="center"/>
           </w:tcPr>
@@ -263,7 +263,7 @@
             </w:tcBorders>
             <w:shd w:color="auto" w:fill="auto" w:val="clear"/>
             <w:tcMar>
-              <w:left w:w="13" w:type="dxa"/>
+              <w:left w:w="8" w:type="dxa"/>
             </w:tcMar>
             <w:vAlign w:val="center"/>
           </w:tcPr>
@@ -291,7 +291,7 @@
             </w:tcBorders>
             <w:shd w:color="auto" w:fill="auto" w:val="clear"/>
             <w:tcMar>
-              <w:left w:w="13" w:type="dxa"/>
+              <w:left w:w="8" w:type="dxa"/>
             </w:tcMar>
             <w:vAlign w:val="center"/>
           </w:tcPr>
@@ -319,7 +319,7 @@
             </w:tcBorders>
             <w:shd w:color="auto" w:fill="auto" w:val="clear"/>
             <w:tcMar>
-              <w:left w:w="13" w:type="dxa"/>
+              <w:left w:w="8" w:type="dxa"/>
             </w:tcMar>
             <w:vAlign w:val="center"/>
           </w:tcPr>
@@ -347,7 +347,7 @@
             </w:tcBorders>
             <w:shd w:color="auto" w:fill="auto" w:val="clear"/>
             <w:tcMar>
-              <w:left w:w="13" w:type="dxa"/>
+              <w:left w:w="8" w:type="dxa"/>
             </w:tcMar>
             <w:vAlign w:val="center"/>
           </w:tcPr>
@@ -853,87 +853,7 @@
           <w:sz w:val="24"/>
           <w:szCs w:val="24"/>
         </w:rPr>
-        <w:t>[Descrição por: Darlan Nakamura – SQA – 3</w:t>
-      </w:r>
-      <w:r>
-        <w:rPr>
-          <w:rFonts w:cs="Times New Roman" w:ascii="Times New Roman" w:hAnsi="Times New Roman"/>
-          <w:i/>
-          <w:iCs/>
-          <w:sz w:val="24"/>
-          <w:szCs w:val="24"/>
-        </w:rPr>
-        <w:t>0</w:t>
-      </w:r>
-      <w:r>
-        <w:rPr>
-          <w:rFonts w:cs="Times New Roman" w:ascii="Times New Roman" w:hAnsi="Times New Roman"/>
-          <w:i/>
-          <w:iCs/>
-          <w:sz w:val="24"/>
-          <w:szCs w:val="24"/>
-        </w:rPr>
-        <w:t>/1</w:t>
-      </w:r>
-      <w:r>
-        <w:rPr>
-          <w:rFonts w:cs="Times New Roman" w:ascii="Times New Roman" w:hAnsi="Times New Roman"/>
-          <w:i/>
-          <w:iCs/>
-          <w:sz w:val="24"/>
-          <w:szCs w:val="24"/>
-        </w:rPr>
-        <w:t>1</w:t>
-      </w:r>
-      <w:r>
-        <w:rPr>
-          <w:rFonts w:cs="Times New Roman" w:ascii="Times New Roman" w:hAnsi="Times New Roman"/>
-          <w:i/>
-          <w:iCs/>
-          <w:sz w:val="24"/>
-          <w:szCs w:val="24"/>
-        </w:rPr>
-        <w:t>/2017 às 1</w:t>
-      </w:r>
-      <w:r>
-        <w:rPr>
-          <w:rFonts w:cs="Times New Roman" w:ascii="Times New Roman" w:hAnsi="Times New Roman"/>
-          <w:i/>
-          <w:iCs/>
-          <w:sz w:val="24"/>
-          <w:szCs w:val="24"/>
-        </w:rPr>
-        <w:t>6</w:t>
-      </w:r>
-      <w:r>
-        <w:rPr>
-          <w:rFonts w:cs="Times New Roman" w:ascii="Times New Roman" w:hAnsi="Times New Roman"/>
-          <w:i/>
-          <w:iCs/>
-          <w:sz w:val="24"/>
-          <w:szCs w:val="24"/>
-        </w:rPr>
-        <w:t>:</w:t>
-      </w:r>
-      <w:r>
-        <w:rPr>
-          <w:rFonts w:cs="Times New Roman" w:ascii="Times New Roman" w:hAnsi="Times New Roman"/>
-          <w:i/>
-          <w:iCs/>
-          <w:sz w:val="24"/>
-          <w:szCs w:val="24"/>
-        </w:rPr>
-        <w:t>5</w:t>
-      </w:r>
-      <w:r>
-        <w:rPr>
-          <w:rFonts w:cs="Times New Roman" w:ascii="Times New Roman" w:hAnsi="Times New Roman"/>
-          <w:i/>
-          <w:iCs/>
-          <w:sz w:val="24"/>
-          <w:szCs w:val="24"/>
-        </w:rPr>
-        <w:t>0]</w:t>
+        <w:t>[Descrição por: Darlan Nakamura – SQA – 30/11/2017 às 16:50]</w:t>
       </w:r>
     </w:p>
     <w:p>
@@ -1232,13 +1152,8 @@
       </w:pPr>
       <w:r>
         <w:rPr>
-          <w:rFonts w:cs="Times New Roman" w:ascii="Times New Roman" w:hAnsi="Times New Roman"/>
-          <w:b w:val="false"/>
-          <w:bCs w:val="false"/>
-          <w:i/>
-          <w:iCs/>
-          <w:sz w:val="24"/>
-          <w:szCs w:val="24"/>
+          <w:i w:val="false"/>
+          <w:iCs w:val="false"/>
         </w:rPr>
       </w:r>
     </w:p>
@@ -1285,13 +1200,8 @@
       </w:pPr>
       <w:r>
         <w:rPr>
-          <w:rFonts w:cs="Times New Roman" w:ascii="Times New Roman" w:hAnsi="Times New Roman"/>
-          <w:b/>
-          <w:bCs/>
-          <w:i/>
-          <w:iCs/>
-          <w:sz w:val="24"/>
-          <w:szCs w:val="24"/>
+          <w:i w:val="false"/>
+          <w:iCs w:val="false"/>
         </w:rPr>
       </w:r>
     </w:p>
@@ -1414,114 +1324,41 @@
       </w:pPr>
       <w:r>
         <w:rPr>
-          <w:rFonts w:cs="Times New Roman" w:ascii="Times New Roman" w:hAnsi="Times New Roman"/>
-          <w:b w:val="false"/>
-          <w:bCs w:val="false"/>
-          <w:i/>
-          <w:iCs/>
-          <w:sz w:val="24"/>
-          <w:szCs w:val="24"/>
-          <w:u w:val="single"/>
-        </w:rPr>
-      </w:r>
-    </w:p>
-    <w:p>
-      <w:pPr>
-        <w:pStyle w:val="Normal"/>
-        <w:spacing w:lineRule="auto" w:line="240" w:before="0" w:after="0"/>
-        <w:rPr>
-          <w:rFonts w:ascii="Times New Roman" w:hAnsi="Times New Roman" w:cs="Times New Roman"/>
-          <w:b/>
-          <w:b/>
-          <w:bCs/>
-          <w:i/>
-          <w:i/>
-          <w:iCs/>
-          <w:sz w:val="24"/>
-          <w:szCs w:val="24"/>
-          <w:u w:val="single"/>
-        </w:rPr>
-      </w:pPr>
-      <w:r>
-        <w:rPr>
-          <w:rFonts w:cs="Times New Roman" w:ascii="Times New Roman" w:hAnsi="Times New Roman"/>
-          <w:b/>
-          <w:bCs/>
-          <w:i w:val="false"/>
-          <w:iCs w:val="false"/>
-          <w:sz w:val="24"/>
-          <w:szCs w:val="24"/>
-          <w:u w:val="none"/>
-        </w:rPr>
-        <w:t>Problema 2.3: Diagrama de Sequência – Realizar Pagamento</w:t>
-      </w:r>
-    </w:p>
-    <w:p>
-      <w:pPr>
-        <w:pStyle w:val="Normal"/>
-        <w:spacing w:lineRule="auto" w:line="240" w:before="0" w:after="0"/>
-        <w:rPr>
-          <w:i w:val="false"/>
           <w:i w:val="false"/>
           <w:iCs w:val="false"/>
           <w:u w:val="none"/>
         </w:rPr>
-      </w:pPr>
-      <w:r>
-        <w:rPr>
-          <w:rFonts w:cs="Times New Roman" w:ascii="Times New Roman" w:hAnsi="Times New Roman"/>
+      </w:r>
+    </w:p>
+    <w:p>
+      <w:pPr>
+        <w:pStyle w:val="Normal"/>
+        <w:spacing w:lineRule="auto" w:line="240" w:before="0" w:after="0"/>
+        <w:rPr>
+          <w:rFonts w:ascii="Times New Roman" w:hAnsi="Times New Roman" w:cs="Times New Roman"/>
+          <w:b/>
           <w:b/>
           <w:bCs/>
           <w:i/>
+          <w:i/>
           <w:iCs/>
           <w:sz w:val="24"/>
           <w:szCs w:val="24"/>
           <w:u w:val="single"/>
         </w:rPr>
-      </w:r>
-    </w:p>
-    <w:p>
-      <w:pPr>
-        <w:pStyle w:val="Normal"/>
-        <w:spacing w:lineRule="auto" w:line="240" w:before="0" w:after="0"/>
-        <w:rPr>
-          <w:rFonts w:ascii="Times New Roman" w:hAnsi="Times New Roman" w:cs="Times New Roman"/>
-          <w:b w:val="false"/>
-          <w:b w:val="false"/>
-          <w:bCs w:val="false"/>
-          <w:i/>
-          <w:i/>
-          <w:iCs/>
-          <w:sz w:val="24"/>
-          <w:szCs w:val="24"/>
-          <w:u w:val="single"/>
-        </w:rPr>
-      </w:pPr>
-      <w:r>
-        <w:rPr>
-          <w:rFonts w:cs="Times New Roman" w:ascii="Times New Roman" w:hAnsi="Times New Roman"/>
-          <w:b w:val="false"/>
-          <w:bCs w:val="false"/>
-          <w:i/>
-          <w:iCs/>
+      </w:pPr>
+      <w:r>
+        <w:rPr>
+          <w:rFonts w:cs="Times New Roman" w:ascii="Times New Roman" w:hAnsi="Times New Roman"/>
+          <w:b/>
+          <w:bCs/>
+          <w:i w:val="false"/>
+          <w:iCs w:val="false"/>
           <w:sz w:val="24"/>
           <w:szCs w:val="24"/>
           <w:u w:val="none"/>
         </w:rPr>
-        <w:t xml:space="preserve">Descrição: </w:t>
-      </w:r>
-      <w:r>
-        <w:rPr>
-          <w:rFonts w:cs="Times New Roman" w:ascii="Times New Roman" w:hAnsi="Times New Roman"/>
-          <w:b w:val="false"/>
-          <w:bCs w:val="false"/>
-          <w:i w:val="false"/>
-          <w:iCs w:val="false"/>
-          <w:sz w:val="24"/>
-          <w:szCs w:val="24"/>
-          <w:u w:val="none"/>
-        </w:rPr>
-        <w:t>Recomendo no método 3: enviaInformacoes() passar por parâmetro informacoes, ficando 3: enviaInformacoes(informacoes)</w:t>
+        <w:t>Problema 2.3: Diagrama de Sequência – Realizar Pagamento</w:t>
       </w:r>
     </w:p>
     <w:p>
@@ -1537,89 +1374,42 @@
       </w:pPr>
       <w:r>
         <w:rPr>
-          <w:rFonts w:cs="Times New Roman" w:ascii="Times New Roman" w:hAnsi="Times New Roman"/>
-          <w:b w:val="false"/>
-          <w:bCs w:val="false"/>
-          <w:i/>
-          <w:iCs/>
-          <w:sz w:val="24"/>
-          <w:szCs w:val="24"/>
-          <w:u w:val="single"/>
-        </w:rPr>
-      </w:r>
-    </w:p>
-    <w:p>
-      <w:pPr>
-        <w:pStyle w:val="Normal"/>
-        <w:spacing w:lineRule="auto" w:line="240" w:before="0" w:after="0"/>
-        <w:rPr>
-          <w:rFonts w:ascii="Times New Roman" w:hAnsi="Times New Roman" w:cs="Times New Roman"/>
-          <w:b/>
-          <w:b/>
-          <w:bCs/>
-          <w:i/>
-          <w:i/>
-          <w:iCs/>
-          <w:sz w:val="24"/>
-          <w:szCs w:val="24"/>
-          <w:u w:val="single"/>
-        </w:rPr>
-      </w:pPr>
-      <w:r>
-        <w:rPr>
-          <w:rFonts w:cs="Times New Roman" w:ascii="Times New Roman" w:hAnsi="Times New Roman"/>
-          <w:b/>
-          <w:bCs/>
-          <w:i w:val="false"/>
-          <w:iCs w:val="false"/>
-          <w:sz w:val="24"/>
-          <w:szCs w:val="24"/>
-          <w:u w:val="none"/>
-        </w:rPr>
-        <w:t>Problema 2.4: Diagrama de Sequência – Ausência do Diagrama de Sequência referente a Cliente visualizar a situação do pagamento</w:t>
-      </w:r>
-    </w:p>
-    <w:p>
-      <w:pPr>
-        <w:pStyle w:val="Normal"/>
-        <w:spacing w:lineRule="auto" w:line="240" w:before="0" w:after="0"/>
-        <w:rPr>
-          <w:i w:val="false"/>
           <w:i w:val="false"/>
           <w:iCs w:val="false"/>
           <w:u w:val="none"/>
         </w:rPr>
-      </w:pPr>
-      <w:r>
-        <w:rPr>
-          <w:rFonts w:cs="Times New Roman" w:ascii="Times New Roman" w:hAnsi="Times New Roman"/>
-          <w:b/>
-          <w:bCs/>
+      </w:r>
+    </w:p>
+    <w:p>
+      <w:pPr>
+        <w:pStyle w:val="Normal"/>
+        <w:spacing w:lineRule="auto" w:line="240" w:before="0" w:after="0"/>
+        <w:rPr>
+          <w:rFonts w:ascii="Times New Roman" w:hAnsi="Times New Roman" w:cs="Times New Roman"/>
+          <w:b w:val="false"/>
+          <w:b w:val="false"/>
+          <w:bCs w:val="false"/>
+          <w:i/>
           <w:i/>
           <w:iCs/>
           <w:sz w:val="24"/>
           <w:szCs w:val="24"/>
           <w:u w:val="single"/>
         </w:rPr>
-      </w:r>
-    </w:p>
-    <w:p>
-      <w:pPr>
-        <w:pStyle w:val="Normal"/>
-        <w:spacing w:lineRule="auto" w:line="240" w:before="0" w:after="0"/>
-        <w:rPr>
-          <w:rFonts w:ascii="Times New Roman" w:hAnsi="Times New Roman" w:cs="Times New Roman"/>
-          <w:b w:val="false"/>
+      </w:pPr>
+      <w:r>
+        <w:rPr>
+          <w:rFonts w:cs="Times New Roman" w:ascii="Times New Roman" w:hAnsi="Times New Roman"/>
           <w:b w:val="false"/>
           <w:bCs w:val="false"/>
           <w:i/>
-          <w:i/>
           <w:iCs/>
           <w:sz w:val="24"/>
           <w:szCs w:val="24"/>
-          <w:u w:val="single"/>
-        </w:rPr>
-      </w:pPr>
+          <w:u w:val="none"/>
+        </w:rPr>
+        <w:t xml:space="preserve">Descrição: </w:t>
+      </w:r>
       <w:r>
         <w:rPr>
           <w:rFonts w:cs="Times New Roman" w:ascii="Times New Roman" w:hAnsi="Times New Roman"/>
@@ -1631,7 +1421,7 @@
           <w:szCs w:val="24"/>
           <w:u w:val="none"/>
         </w:rPr>
-        <w:t>Descrição: Não foi encontrado este D. de Sequência.</w:t>
+        <w:t>Recomendo no método 3: enviaInformacoes() passar por parâmetro informacoes, ficando 3: enviaInformacoes(informacoes)</w:t>
       </w:r>
     </w:p>
     <w:p>
@@ -1647,105 +1437,103 @@
       </w:pPr>
       <w:r>
         <w:rPr>
-          <w:rFonts w:cs="Times New Roman" w:ascii="Times New Roman" w:hAnsi="Times New Roman"/>
-          <w:b w:val="false"/>
-          <w:bCs w:val="false"/>
-          <w:i/>
-          <w:iCs/>
-          <w:sz w:val="24"/>
-          <w:szCs w:val="24"/>
-          <w:u w:val="single"/>
-        </w:rPr>
-      </w:r>
-    </w:p>
-    <w:p>
-      <w:pPr>
-        <w:pStyle w:val="Normal"/>
-        <w:spacing w:lineRule="auto" w:line="240" w:before="0" w:after="0"/>
-        <w:rPr>
-          <w:i w:val="false"/>
           <w:i w:val="false"/>
           <w:iCs w:val="false"/>
           <w:u w:val="none"/>
         </w:rPr>
-      </w:pPr>
-      <w:r>
-        <w:rPr>
-          <w:rFonts w:cs="Times New Roman" w:ascii="Times New Roman" w:hAnsi="Times New Roman"/>
-          <w:b w:val="false"/>
-          <w:bCs w:val="false"/>
+      </w:r>
+    </w:p>
+    <w:p>
+      <w:pPr>
+        <w:pStyle w:val="Normal"/>
+        <w:spacing w:lineRule="auto" w:line="240" w:before="0" w:after="0"/>
+        <w:rPr>
+          <w:rFonts w:ascii="Times New Roman" w:hAnsi="Times New Roman" w:cs="Times New Roman"/>
+          <w:b/>
+          <w:b/>
+          <w:bCs/>
+          <w:i w:val="false"/>
+          <w:i w:val="false"/>
+          <w:iCs w:val="false"/>
+          <w:sz w:val="24"/>
+          <w:szCs w:val="24"/>
+          <w:u w:val="none"/>
+        </w:rPr>
+      </w:pPr>
+      <w:r>
+        <w:rPr>
+          <w:i w:val="false"/>
+          <w:iCs w:val="false"/>
+          <w:u w:val="none"/>
+        </w:rPr>
+      </w:r>
+    </w:p>
+    <w:p>
+      <w:pPr>
+        <w:pStyle w:val="Normal"/>
+        <w:spacing w:lineRule="auto" w:line="240" w:before="0" w:after="0"/>
+        <w:rPr>
+          <w:i w:val="false"/>
+          <w:i w:val="false"/>
+          <w:iCs w:val="false"/>
+          <w:u w:val="none"/>
+        </w:rPr>
+      </w:pPr>
+      <w:r>
+        <w:rPr>
+          <w:i w:val="false"/>
+          <w:iCs w:val="false"/>
+          <w:u w:val="none"/>
+        </w:rPr>
+      </w:r>
+    </w:p>
+    <w:p>
+      <w:pPr>
+        <w:pStyle w:val="Normal"/>
+        <w:spacing w:lineRule="auto" w:line="240" w:before="0" w:after="0"/>
+        <w:rPr>
+          <w:i w:val="false"/>
+          <w:i w:val="false"/>
+          <w:iCs w:val="false"/>
+        </w:rPr>
+      </w:pPr>
+      <w:r>
+        <w:rPr>
+          <w:i w:val="false"/>
+          <w:iCs w:val="false"/>
+        </w:rPr>
+      </w:r>
+    </w:p>
+    <w:p>
+      <w:pPr>
+        <w:pStyle w:val="Normal"/>
+        <w:spacing w:lineRule="auto" w:line="240" w:before="0" w:after="0"/>
+        <w:rPr>
+          <w:b/>
+          <w:b/>
+          <w:bCs/>
+          <w:i/>
           <w:i/>
           <w:iCs/>
-          <w:sz w:val="24"/>
-          <w:szCs w:val="24"/>
-          <w:u w:val="single"/>
-        </w:rPr>
-      </w:r>
-    </w:p>
-    <w:p>
-      <w:pPr>
-        <w:pStyle w:val="Normal"/>
-        <w:spacing w:lineRule="auto" w:line="240" w:before="0" w:after="0"/>
-        <w:rPr>
-          <w:i w:val="false"/>
-          <w:i w:val="false"/>
-          <w:iCs w:val="false"/>
-        </w:rPr>
-      </w:pPr>
-      <w:r>
-        <w:rPr>
-          <w:rFonts w:cs="Times New Roman" w:ascii="Times New Roman" w:hAnsi="Times New Roman"/>
+        </w:rPr>
+      </w:pPr>
+      <w:r>
+        <w:rPr>
           <w:b/>
           <w:bCs/>
           <w:i/>
           <w:iCs/>
-          <w:sz w:val="24"/>
-          <w:szCs w:val="24"/>
-        </w:rPr>
-      </w:r>
-    </w:p>
-    <w:p>
-      <w:pPr>
-        <w:pStyle w:val="Normal"/>
-        <w:spacing w:lineRule="auto" w:line="240" w:before="0" w:after="0"/>
-        <w:rPr>
-          <w:b/>
-          <w:b/>
-          <w:bCs/>
-          <w:i/>
-          <w:i/>
-          <w:iCs/>
-        </w:rPr>
-      </w:pPr>
-      <w:r>
-        <w:rPr>
-          <w:b/>
-          <w:bCs/>
-          <w:i/>
-          <w:iCs/>
-        </w:rPr>
-      </w:r>
-    </w:p>
-    <w:p>
-      <w:pPr>
-        <w:pStyle w:val="Normal"/>
-        <w:spacing w:lineRule="auto" w:line="240" w:before="0" w:after="0"/>
-        <w:rPr>
-          <w:b/>
-          <w:b/>
-          <w:bCs/>
-          <w:i/>
-          <w:i/>
-          <w:iCs/>
-        </w:rPr>
-      </w:pPr>
-      <w:r>
-        <w:rPr>
-          <w:b/>
-          <w:bCs/>
-          <w:i/>
-          <w:iCs/>
-        </w:rPr>
+        </w:rPr>
+      </w:r>
+    </w:p>
+    <w:p>
+      <w:pPr>
+        <w:pStyle w:val="Normal"/>
+        <w:spacing w:lineRule="auto" w:line="240" w:before="0" w:after="0"/>
+        <w:rPr/>
+      </w:pPr>
+      <w:r>
+        <w:rPr/>
       </w:r>
     </w:p>
     <w:sectPr>
@@ -1755,7 +1543,7 @@
       <w:pgNumType w:fmt="decimal"/>
       <w:formProt w:val="false"/>
       <w:textDirection w:val="lrTb"/>
-      <w:docGrid w:type="default" w:linePitch="360" w:charSpace="0"/>
+      <w:docGrid w:type="default" w:linePitch="360" w:charSpace="4294965247"/>
     </w:sectPr>
   </w:body>
 </w:document>
@@ -2160,7 +1948,6 @@
     <w:rPr>
       <w:rFonts w:ascii="Calibri" w:hAnsi="Calibri" w:eastAsia="Calibri" w:cs=""/>
       <w:color w:val="00000A"/>
-      <w:kern w:val="0"/>
       <w:sz w:val="22"/>
       <w:szCs w:val="22"/>
       <w:lang w:val="pt-BR" w:eastAsia="en-US" w:bidi="ar-SA"/>
@@ -2279,7 +2066,6 @@
     <w:rPr>
       <w:rFonts w:ascii="Calibri" w:hAnsi="Calibri" w:eastAsia="Calibri" w:cs=""/>
       <w:color w:val="00000A"/>
-      <w:kern w:val="0"/>
       <w:sz w:val="22"/>
       <w:szCs w:val="22"/>
       <w:lang w:val="pt-BR" w:eastAsia="en-US" w:bidi="ar-SA"/>

</xml_diff>